<commit_message>
borrando los temp files
</commit_message>
<xml_diff>
--- a/2.1-actividad-ENTD.docx
+++ b/2.1-actividad-ENTD.docx
@@ -242,10 +242,277 @@
     </w:p>
     <w:p>
       <w:pPr>
+        <w:pStyle w:val="Prrafodelista"/>
+        <w:numPr>
+          <w:ilvl w:val="0"/>
+          <w:numId w:val="5"/>
+        </w:numPr>
+      </w:pPr>
+      <w:proofErr w:type="spellStart"/>
+      <w:r>
+        <w:t>Commit</w:t>
+      </w:r>
+      <w:proofErr w:type="spellEnd"/>
+    </w:p>
+    <w:p>
+      <w:pPr>
+        <w:pStyle w:val="Prrafodelista"/>
+      </w:pPr>
+      <w:r>
+        <w:drawing>
+          <wp:inline distT="0" distB="0" distL="0" distR="0" wp14:anchorId="3FFDD2F4" wp14:editId="259F89E4">
+            <wp:extent cx="3626407" cy="4138612"/>
+            <wp:effectExtent l="0" t="0" r="0" b="0"/>
+            <wp:docPr id="1365555160" name="Imagen 1" descr="Interfaz de usuario gráfica, Texto, Aplicación&#10;&#10;Descripción generada automáticamente"/>
+            <wp:cNvGraphicFramePr>
+              <a:graphicFrameLocks xmlns:a="http://schemas.openxmlformats.org/drawingml/2006/main" noChangeAspect="1"/>
+            </wp:cNvGraphicFramePr>
+            <a:graphic xmlns:a="http://schemas.openxmlformats.org/drawingml/2006/main">
+              <a:graphicData uri="http://schemas.openxmlformats.org/drawingml/2006/picture">
+                <pic:pic xmlns:pic="http://schemas.openxmlformats.org/drawingml/2006/picture">
+                  <pic:nvPicPr>
+                    <pic:cNvPr id="1365555160" name="Imagen 1" descr="Interfaz de usuario gráfica, Texto, Aplicación&#10;&#10;Descripción generada automáticamente"/>
+                    <pic:cNvPicPr/>
+                  </pic:nvPicPr>
+                  <pic:blipFill>
+                    <a:blip r:embed="rId9"/>
+                    <a:stretch>
+                      <a:fillRect/>
+                    </a:stretch>
+                  </pic:blipFill>
+                  <pic:spPr>
+                    <a:xfrm>
+                      <a:off x="0" y="0"/>
+                      <a:ext cx="3632214" cy="4145239"/>
+                    </a:xfrm>
+                    <a:prstGeom prst="rect">
+                      <a:avLst/>
+                    </a:prstGeom>
+                  </pic:spPr>
+                </pic:pic>
+              </a:graphicData>
+            </a:graphic>
+          </wp:inline>
+        </w:drawing>
+      </w:r>
+    </w:p>
+    <w:p>
+      <w:r>
+        <w:br w:type="page"/>
+      </w:r>
+    </w:p>
+    <w:p>
+      <w:pPr>
+        <w:pStyle w:val="Prrafodelista"/>
+      </w:pPr>
+    </w:p>
+    <w:p>
+      <w:pPr>
+        <w:ind w:left="360"/>
+      </w:pPr>
+      <w:r>
+        <w:t>5.</w:t>
+      </w:r>
+      <w:r>
+        <w:t>Crear una rama</w:t>
+      </w:r>
+    </w:p>
+    <w:p>
+      <w:pPr>
+        <w:ind w:left="360"/>
+      </w:pPr>
+      <w:r>
+        <w:t>6.</w:t>
+      </w:r>
+      <w:r>
+        <w:t>Haz cambios</w:t>
+      </w:r>
+    </w:p>
+    <w:p>
+      <w:pPr>
+        <w:ind w:left="360"/>
+      </w:pPr>
+      <w:r>
+        <w:t>7.</w:t>
+      </w:r>
+      <w:r>
+        <w:t>Commit</w:t>
+      </w:r>
+    </w:p>
+    <w:p>
+      <w:pPr>
+        <w:pStyle w:val="Prrafodelista"/>
+      </w:pPr>
+      <w:r>
+        <w:drawing>
+          <wp:inline distT="0" distB="0" distL="0" distR="0" wp14:anchorId="34B297CF" wp14:editId="71B2FE06">
+            <wp:extent cx="5379488" cy="3324225"/>
+            <wp:effectExtent l="0" t="0" r="0" b="0"/>
+            <wp:docPr id="380594967" name="Imagen 1" descr="Interfaz de usuario gráfica, Texto, Aplicación, Correo electrónico&#10;&#10;Descripción generada automáticamente"/>
+            <wp:cNvGraphicFramePr>
+              <a:graphicFrameLocks xmlns:a="http://schemas.openxmlformats.org/drawingml/2006/main" noChangeAspect="1"/>
+            </wp:cNvGraphicFramePr>
+            <a:graphic xmlns:a="http://schemas.openxmlformats.org/drawingml/2006/main">
+              <a:graphicData uri="http://schemas.openxmlformats.org/drawingml/2006/picture">
+                <pic:pic xmlns:pic="http://schemas.openxmlformats.org/drawingml/2006/picture">
+                  <pic:nvPicPr>
+                    <pic:cNvPr id="380594967" name="Imagen 1" descr="Interfaz de usuario gráfica, Texto, Aplicación, Correo electrónico&#10;&#10;Descripción generada automáticamente"/>
+                    <pic:cNvPicPr/>
+                  </pic:nvPicPr>
+                  <pic:blipFill>
+                    <a:blip r:embed="rId10"/>
+                    <a:stretch>
+                      <a:fillRect/>
+                    </a:stretch>
+                  </pic:blipFill>
+                  <pic:spPr>
+                    <a:xfrm>
+                      <a:off x="0" y="0"/>
+                      <a:ext cx="5389260" cy="3330263"/>
+                    </a:xfrm>
+                    <a:prstGeom prst="rect">
+                      <a:avLst/>
+                    </a:prstGeom>
+                  </pic:spPr>
+                </pic:pic>
+              </a:graphicData>
+            </a:graphic>
+          </wp:inline>
+        </w:drawing>
+      </w:r>
+    </w:p>
+    <w:p>
+      <w:pPr>
+        <w:pStyle w:val="Prrafodelista"/>
+      </w:pPr>
+    </w:p>
+    <w:p>
+      <w:pPr>
+        <w:pStyle w:val="Prrafodelista"/>
+        <w:numPr>
+          <w:ilvl w:val="0"/>
+          <w:numId w:val="9"/>
+        </w:numPr>
+      </w:pPr>
+      <w:r>
+        <w:t>Vuelve a la rama anterior: ¿Que ha pasado? explica que crees que ha pasado físicamente,</w:t>
+      </w:r>
+    </w:p>
+    <w:p>
+      <w:pPr>
+        <w:pStyle w:val="Prrafodelista"/>
+      </w:pPr>
+    </w:p>
+    <w:p>
+      <w:proofErr w:type="spellStart"/>
+      <w:r>
+        <w:t>Merge</w:t>
+      </w:r>
+      <w:proofErr w:type="spellEnd"/>
+      <w:r>
+        <w:t>:</w:t>
+      </w:r>
+    </w:p>
+    <w:p>
+      <w:r>
+        <w:drawing>
+          <wp:inline distT="0" distB="0" distL="0" distR="0" wp14:anchorId="19801227" wp14:editId="0EC2D1A7">
+            <wp:extent cx="3543300" cy="2611642"/>
+            <wp:effectExtent l="0" t="0" r="0" b="0"/>
+            <wp:docPr id="1250160877" name="Imagen 1" descr="Interfaz de usuario gráfica, Texto, Aplicación, Correo electrónico&#10;&#10;Descripción generada automáticamente"/>
+            <wp:cNvGraphicFramePr>
+              <a:graphicFrameLocks xmlns:a="http://schemas.openxmlformats.org/drawingml/2006/main" noChangeAspect="1"/>
+            </wp:cNvGraphicFramePr>
+            <a:graphic xmlns:a="http://schemas.openxmlformats.org/drawingml/2006/main">
+              <a:graphicData uri="http://schemas.openxmlformats.org/drawingml/2006/picture">
+                <pic:pic xmlns:pic="http://schemas.openxmlformats.org/drawingml/2006/picture">
+                  <pic:nvPicPr>
+                    <pic:cNvPr id="1250160877" name="Imagen 1" descr="Interfaz de usuario gráfica, Texto, Aplicación, Correo electrónico&#10;&#10;Descripción generada automáticamente"/>
+                    <pic:cNvPicPr/>
+                  </pic:nvPicPr>
+                  <pic:blipFill>
+                    <a:blip r:embed="rId11"/>
+                    <a:stretch>
+                      <a:fillRect/>
+                    </a:stretch>
+                  </pic:blipFill>
+                  <pic:spPr>
+                    <a:xfrm>
+                      <a:off x="0" y="0"/>
+                      <a:ext cx="3554427" cy="2619844"/>
+                    </a:xfrm>
+                    <a:prstGeom prst="rect">
+                      <a:avLst/>
+                    </a:prstGeom>
+                  </pic:spPr>
+                </pic:pic>
+              </a:graphicData>
+            </a:graphic>
+          </wp:inline>
+        </w:drawing>
+      </w:r>
+    </w:p>
+    <w:p>
+      <w:r>
         <w:rPr>
-          <w:lang w:val="en-GB"/>
+          <w:u w:val="single"/>
         </w:rPr>
-      </w:pPr>
+        <w:t xml:space="preserve">El fichero que había sido creado en la nueva rama pasó a </w:t>
+      </w:r>
+      <w:r>
+        <w:rPr>
+          <w:u w:val="single"/>
+        </w:rPr>
+        <w:t>ser</w:t>
+      </w:r>
+      <w:r>
+        <w:rPr>
+          <w:u w:val="single"/>
+        </w:rPr>
+        <w:t xml:space="preserve"> parte de la rama </w:t>
+      </w:r>
+      <w:proofErr w:type="spellStart"/>
+      <w:r>
+        <w:rPr>
+          <w:u w:val="single"/>
+        </w:rPr>
+        <w:t>main</w:t>
+      </w:r>
+      <w:proofErr w:type="spellEnd"/>
+      <w:r>
+        <w:rPr>
+          <w:u w:val="single"/>
+        </w:rPr>
+        <w:t xml:space="preserve"> y aparece en el “</w:t>
+      </w:r>
+      <w:proofErr w:type="spellStart"/>
+      <w:r>
+        <w:rPr>
+          <w:u w:val="single"/>
+        </w:rPr>
+        <w:t>explorer</w:t>
+      </w:r>
+      <w:proofErr w:type="spellEnd"/>
+      <w:r>
+        <w:rPr>
+          <w:u w:val="single"/>
+        </w:rPr>
+        <w:t xml:space="preserve">” de la nueva rama, antes no aparecía. Físicamente Git sacó el fichero de su “local” de la rama no mezclada y lo gravó en el directorio de la rama </w:t>
+      </w:r>
+      <w:proofErr w:type="spellStart"/>
+      <w:r>
+        <w:rPr>
+          <w:u w:val="single"/>
+        </w:rPr>
+        <w:t>Main</w:t>
+      </w:r>
+      <w:proofErr w:type="spellEnd"/>
+      <w:r>
+        <w:rPr>
+          <w:u w:val="single"/>
+        </w:rPr>
+        <w:t>.</w:t>
+      </w:r>
     </w:p>
     <w:sectPr>
       <w:pgSz w:w="11906" w:h="16838"/>
@@ -260,6 +527,119 @@
 <file path=word/numbering.xml><?xml version="1.0" encoding="utf-8"?>
 <w:numbering xmlns:wpc="http://schemas.microsoft.com/office/word/2010/wordprocessingCanvas" xmlns:cx="http://schemas.microsoft.com/office/drawing/2014/chartex" xmlns:cx1="http://schemas.microsoft.com/office/drawing/2015/9/8/chartex" xmlns:cx2="http://schemas.microsoft.com/office/drawing/2015/10/21/chartex" xmlns:cx3="http://schemas.microsoft.com/office/drawing/2016/5/9/chartex" xmlns:cx4="http://schemas.microsoft.com/office/drawing/2016/5/10/chartex" xmlns:cx5="http://schemas.microsoft.com/office/drawing/2016/5/11/chartex" xmlns:cx6="http://schemas.microsoft.com/office/drawing/2016/5/12/chartex" xmlns:cx7="http://schemas.microsoft.com/office/drawing/2016/5/13/chartex" xmlns:cx8="http://schemas.microsoft.com/office/drawing/2016/5/14/chartex" xmlns:mc="http://schemas.openxmlformats.org/markup-compatibility/2006" xmlns:aink="http://schemas.microsoft.com/office/drawing/2016/ink" xmlns:am3d="http://schemas.microsoft.com/office/drawing/2017/model3d" xmlns:o="urn:schemas-microsoft-com:office:office" xmlns:oel="http://schemas.microsoft.com/office/2019/extlst" xmlns:r="http://schemas.openxmlformats.org/officeDocument/2006/relationships" xmlns:m="http://schemas.openxmlformats.org/officeDocument/2006/math" xmlns:v="urn:schemas-microsoft-com:vml" xmlns:wp14="http://schemas.microsoft.com/office/word/2010/wordprocessingDrawing" xmlns:wp="http://schemas.openxmlformats.org/drawingml/2006/wordprocessingDrawing" xmlns:w10="urn:schemas-microsoft-com:office:word" xmlns:w="http://schemas.openxmlformats.org/wordprocessingml/2006/main" xmlns:w14="http://schemas.microsoft.com/office/word/2010/wordml" xmlns:w15="http://schemas.microsoft.com/office/word/2012/wordml" xmlns:w16cex="http://schemas.microsoft.com/office/word/2018/wordml/cex" xmlns:w16cid="http://schemas.microsoft.com/office/word/2016/wordml/cid" xmlns:w16="http://schemas.microsoft.com/office/word/2018/wordml" xmlns:w16du="http://schemas.microsoft.com/office/word/2023/wordml/word16du" xmlns:w16sdtdh="http://schemas.microsoft.com/office/word/2020/wordml/sdtdatahash" xmlns:w16se="http://schemas.microsoft.com/office/word/2015/wordml/symex" xmlns:wpg="http://schemas.microsoft.com/office/word/2010/wordprocessingGroup" xmlns:wpi="http://schemas.microsoft.com/office/word/2010/wordprocessingInk" xmlns:wne="http://schemas.microsoft.com/office/word/2006/wordml" xmlns:wps="http://schemas.microsoft.com/office/word/2010/wordprocessingShape" mc:Ignorable="w14 w15 w16se w16cid w16 w16cex w16sdtdh w16du wp14">
   <w:abstractNum w:abstractNumId="0" w15:restartNumberingAfterBreak="0">
+    <w:nsid w:val="01E847C1"/>
+    <w:multiLevelType w:val="multilevel"/>
+    <w:tmpl w:val="2DC89FB6"/>
+    <w:lvl w:ilvl="0">
+      <w:start w:val="1"/>
+      <w:numFmt w:val="decimal"/>
+      <w:lvlText w:val="%1."/>
+      <w:lvlJc w:val="left"/>
+      <w:pPr>
+        <w:tabs>
+          <w:tab w:val="num" w:pos="720"/>
+        </w:tabs>
+        <w:ind w:left="720" w:hanging="360"/>
+      </w:pPr>
+    </w:lvl>
+    <w:lvl w:ilvl="1" w:tentative="1">
+      <w:start w:val="1"/>
+      <w:numFmt w:val="decimal"/>
+      <w:lvlText w:val="%2."/>
+      <w:lvlJc w:val="left"/>
+      <w:pPr>
+        <w:tabs>
+          <w:tab w:val="num" w:pos="1440"/>
+        </w:tabs>
+        <w:ind w:left="1440" w:hanging="360"/>
+      </w:pPr>
+    </w:lvl>
+    <w:lvl w:ilvl="2" w:tentative="1">
+      <w:start w:val="1"/>
+      <w:numFmt w:val="decimal"/>
+      <w:lvlText w:val="%3."/>
+      <w:lvlJc w:val="left"/>
+      <w:pPr>
+        <w:tabs>
+          <w:tab w:val="num" w:pos="2160"/>
+        </w:tabs>
+        <w:ind w:left="2160" w:hanging="360"/>
+      </w:pPr>
+    </w:lvl>
+    <w:lvl w:ilvl="3" w:tentative="1">
+      <w:start w:val="1"/>
+      <w:numFmt w:val="decimal"/>
+      <w:lvlText w:val="%4."/>
+      <w:lvlJc w:val="left"/>
+      <w:pPr>
+        <w:tabs>
+          <w:tab w:val="num" w:pos="2880"/>
+        </w:tabs>
+        <w:ind w:left="2880" w:hanging="360"/>
+      </w:pPr>
+    </w:lvl>
+    <w:lvl w:ilvl="4" w:tentative="1">
+      <w:start w:val="1"/>
+      <w:numFmt w:val="decimal"/>
+      <w:lvlText w:val="%5."/>
+      <w:lvlJc w:val="left"/>
+      <w:pPr>
+        <w:tabs>
+          <w:tab w:val="num" w:pos="3600"/>
+        </w:tabs>
+        <w:ind w:left="3600" w:hanging="360"/>
+      </w:pPr>
+    </w:lvl>
+    <w:lvl w:ilvl="5" w:tentative="1">
+      <w:start w:val="1"/>
+      <w:numFmt w:val="decimal"/>
+      <w:lvlText w:val="%6."/>
+      <w:lvlJc w:val="left"/>
+      <w:pPr>
+        <w:tabs>
+          <w:tab w:val="num" w:pos="4320"/>
+        </w:tabs>
+        <w:ind w:left="4320" w:hanging="360"/>
+      </w:pPr>
+    </w:lvl>
+    <w:lvl w:ilvl="6" w:tentative="1">
+      <w:start w:val="1"/>
+      <w:numFmt w:val="decimal"/>
+      <w:lvlText w:val="%7."/>
+      <w:lvlJc w:val="left"/>
+      <w:pPr>
+        <w:tabs>
+          <w:tab w:val="num" w:pos="5040"/>
+        </w:tabs>
+        <w:ind w:left="5040" w:hanging="360"/>
+      </w:pPr>
+    </w:lvl>
+    <w:lvl w:ilvl="7" w:tentative="1">
+      <w:start w:val="1"/>
+      <w:numFmt w:val="decimal"/>
+      <w:lvlText w:val="%8."/>
+      <w:lvlJc w:val="left"/>
+      <w:pPr>
+        <w:tabs>
+          <w:tab w:val="num" w:pos="5760"/>
+        </w:tabs>
+        <w:ind w:left="5760" w:hanging="360"/>
+      </w:pPr>
+    </w:lvl>
+    <w:lvl w:ilvl="8" w:tentative="1">
+      <w:start w:val="1"/>
+      <w:numFmt w:val="decimal"/>
+      <w:lvlText w:val="%9."/>
+      <w:lvlJc w:val="left"/>
+      <w:pPr>
+        <w:tabs>
+          <w:tab w:val="num" w:pos="6480"/>
+        </w:tabs>
+        <w:ind w:left="6480" w:hanging="360"/>
+      </w:pPr>
+    </w:lvl>
+  </w:abstractNum>
+  <w:abstractNum w:abstractNumId="1" w15:restartNumberingAfterBreak="0">
     <w:nsid w:val="02883F8A"/>
     <w:multiLevelType w:val="multilevel"/>
     <w:tmpl w:val="C45A3318"/>
@@ -372,7 +752,7 @@
       </w:pPr>
     </w:lvl>
   </w:abstractNum>
-  <w:abstractNum w:abstractNumId="1" w15:restartNumberingAfterBreak="0">
+  <w:abstractNum w:abstractNumId="2" w15:restartNumberingAfterBreak="0">
     <w:nsid w:val="0AED5DF2"/>
     <w:multiLevelType w:val="multilevel"/>
     <w:tmpl w:val="C93693B2"/>
@@ -485,7 +865,209 @@
       </w:pPr>
     </w:lvl>
   </w:abstractNum>
-  <w:abstractNum w:abstractNumId="2" w15:restartNumberingAfterBreak="0">
+  <w:abstractNum w:abstractNumId="3" w15:restartNumberingAfterBreak="0">
+    <w:nsid w:val="10AF29DE"/>
+    <w:multiLevelType w:val="hybridMultilevel"/>
+    <w:tmpl w:val="5B2AE8F6"/>
+    <w:lvl w:ilvl="0" w:tplc="0C0A000F">
+      <w:start w:val="4"/>
+      <w:numFmt w:val="decimal"/>
+      <w:lvlText w:val="%1."/>
+      <w:lvlJc w:val="left"/>
+      <w:pPr>
+        <w:ind w:left="720" w:hanging="360"/>
+      </w:pPr>
+      <w:rPr>
+        <w:rFonts w:hint="default"/>
+      </w:rPr>
+    </w:lvl>
+    <w:lvl w:ilvl="1" w:tplc="0C0A0019" w:tentative="1">
+      <w:start w:val="1"/>
+      <w:numFmt w:val="lowerLetter"/>
+      <w:lvlText w:val="%2."/>
+      <w:lvlJc w:val="left"/>
+      <w:pPr>
+        <w:ind w:left="1440" w:hanging="360"/>
+      </w:pPr>
+    </w:lvl>
+    <w:lvl w:ilvl="2" w:tplc="0C0A001B" w:tentative="1">
+      <w:start w:val="1"/>
+      <w:numFmt w:val="lowerRoman"/>
+      <w:lvlText w:val="%3."/>
+      <w:lvlJc w:val="right"/>
+      <w:pPr>
+        <w:ind w:left="2160" w:hanging="180"/>
+      </w:pPr>
+    </w:lvl>
+    <w:lvl w:ilvl="3" w:tplc="0C0A000F" w:tentative="1">
+      <w:start w:val="1"/>
+      <w:numFmt w:val="decimal"/>
+      <w:lvlText w:val="%4."/>
+      <w:lvlJc w:val="left"/>
+      <w:pPr>
+        <w:ind w:left="2880" w:hanging="360"/>
+      </w:pPr>
+    </w:lvl>
+    <w:lvl w:ilvl="4" w:tplc="0C0A0019" w:tentative="1">
+      <w:start w:val="1"/>
+      <w:numFmt w:val="lowerLetter"/>
+      <w:lvlText w:val="%5."/>
+      <w:lvlJc w:val="left"/>
+      <w:pPr>
+        <w:ind w:left="3600" w:hanging="360"/>
+      </w:pPr>
+    </w:lvl>
+    <w:lvl w:ilvl="5" w:tplc="0C0A001B" w:tentative="1">
+      <w:start w:val="1"/>
+      <w:numFmt w:val="lowerRoman"/>
+      <w:lvlText w:val="%6."/>
+      <w:lvlJc w:val="right"/>
+      <w:pPr>
+        <w:ind w:left="4320" w:hanging="180"/>
+      </w:pPr>
+    </w:lvl>
+    <w:lvl w:ilvl="6" w:tplc="0C0A000F" w:tentative="1">
+      <w:start w:val="1"/>
+      <w:numFmt w:val="decimal"/>
+      <w:lvlText w:val="%7."/>
+      <w:lvlJc w:val="left"/>
+      <w:pPr>
+        <w:ind w:left="5040" w:hanging="360"/>
+      </w:pPr>
+    </w:lvl>
+    <w:lvl w:ilvl="7" w:tplc="0C0A0019" w:tentative="1">
+      <w:start w:val="1"/>
+      <w:numFmt w:val="lowerLetter"/>
+      <w:lvlText w:val="%8."/>
+      <w:lvlJc w:val="left"/>
+      <w:pPr>
+        <w:ind w:left="5760" w:hanging="360"/>
+      </w:pPr>
+    </w:lvl>
+    <w:lvl w:ilvl="8" w:tplc="0C0A001B" w:tentative="1">
+      <w:start w:val="1"/>
+      <w:numFmt w:val="lowerRoman"/>
+      <w:lvlText w:val="%9."/>
+      <w:lvlJc w:val="right"/>
+      <w:pPr>
+        <w:ind w:left="6480" w:hanging="180"/>
+      </w:pPr>
+    </w:lvl>
+  </w:abstractNum>
+  <w:abstractNum w:abstractNumId="4" w15:restartNumberingAfterBreak="0">
+    <w:nsid w:val="2BAA4FEC"/>
+    <w:multiLevelType w:val="multilevel"/>
+    <w:tmpl w:val="2DC89FB6"/>
+    <w:lvl w:ilvl="0">
+      <w:start w:val="1"/>
+      <w:numFmt w:val="decimal"/>
+      <w:lvlText w:val="%1."/>
+      <w:lvlJc w:val="left"/>
+      <w:pPr>
+        <w:tabs>
+          <w:tab w:val="num" w:pos="720"/>
+        </w:tabs>
+        <w:ind w:left="720" w:hanging="360"/>
+      </w:pPr>
+    </w:lvl>
+    <w:lvl w:ilvl="1" w:tentative="1">
+      <w:start w:val="1"/>
+      <w:numFmt w:val="decimal"/>
+      <w:lvlText w:val="%2."/>
+      <w:lvlJc w:val="left"/>
+      <w:pPr>
+        <w:tabs>
+          <w:tab w:val="num" w:pos="1440"/>
+        </w:tabs>
+        <w:ind w:left="1440" w:hanging="360"/>
+      </w:pPr>
+    </w:lvl>
+    <w:lvl w:ilvl="2" w:tentative="1">
+      <w:start w:val="1"/>
+      <w:numFmt w:val="decimal"/>
+      <w:lvlText w:val="%3."/>
+      <w:lvlJc w:val="left"/>
+      <w:pPr>
+        <w:tabs>
+          <w:tab w:val="num" w:pos="2160"/>
+        </w:tabs>
+        <w:ind w:left="2160" w:hanging="360"/>
+      </w:pPr>
+    </w:lvl>
+    <w:lvl w:ilvl="3" w:tentative="1">
+      <w:start w:val="1"/>
+      <w:numFmt w:val="decimal"/>
+      <w:lvlText w:val="%4."/>
+      <w:lvlJc w:val="left"/>
+      <w:pPr>
+        <w:tabs>
+          <w:tab w:val="num" w:pos="2880"/>
+        </w:tabs>
+        <w:ind w:left="2880" w:hanging="360"/>
+      </w:pPr>
+    </w:lvl>
+    <w:lvl w:ilvl="4" w:tentative="1">
+      <w:start w:val="1"/>
+      <w:numFmt w:val="decimal"/>
+      <w:lvlText w:val="%5."/>
+      <w:lvlJc w:val="left"/>
+      <w:pPr>
+        <w:tabs>
+          <w:tab w:val="num" w:pos="3600"/>
+        </w:tabs>
+        <w:ind w:left="3600" w:hanging="360"/>
+      </w:pPr>
+    </w:lvl>
+    <w:lvl w:ilvl="5" w:tentative="1">
+      <w:start w:val="1"/>
+      <w:numFmt w:val="decimal"/>
+      <w:lvlText w:val="%6."/>
+      <w:lvlJc w:val="left"/>
+      <w:pPr>
+        <w:tabs>
+          <w:tab w:val="num" w:pos="4320"/>
+        </w:tabs>
+        <w:ind w:left="4320" w:hanging="360"/>
+      </w:pPr>
+    </w:lvl>
+    <w:lvl w:ilvl="6" w:tentative="1">
+      <w:start w:val="1"/>
+      <w:numFmt w:val="decimal"/>
+      <w:lvlText w:val="%7."/>
+      <w:lvlJc w:val="left"/>
+      <w:pPr>
+        <w:tabs>
+          <w:tab w:val="num" w:pos="5040"/>
+        </w:tabs>
+        <w:ind w:left="5040" w:hanging="360"/>
+      </w:pPr>
+    </w:lvl>
+    <w:lvl w:ilvl="7" w:tentative="1">
+      <w:start w:val="1"/>
+      <w:numFmt w:val="decimal"/>
+      <w:lvlText w:val="%8."/>
+      <w:lvlJc w:val="left"/>
+      <w:pPr>
+        <w:tabs>
+          <w:tab w:val="num" w:pos="5760"/>
+        </w:tabs>
+        <w:ind w:left="5760" w:hanging="360"/>
+      </w:pPr>
+    </w:lvl>
+    <w:lvl w:ilvl="8" w:tentative="1">
+      <w:start w:val="1"/>
+      <w:numFmt w:val="decimal"/>
+      <w:lvlText w:val="%9."/>
+      <w:lvlJc w:val="left"/>
+      <w:pPr>
+        <w:tabs>
+          <w:tab w:val="num" w:pos="6480"/>
+        </w:tabs>
+        <w:ind w:left="6480" w:hanging="360"/>
+      </w:pPr>
+    </w:lvl>
+  </w:abstractNum>
+  <w:abstractNum w:abstractNumId="5" w15:restartNumberingAfterBreak="0">
     <w:nsid w:val="34A14788"/>
     <w:multiLevelType w:val="multilevel"/>
     <w:tmpl w:val="B9F6AA9E"/>
@@ -598,14 +1180,323 @@
       </w:pPr>
     </w:lvl>
   </w:abstractNum>
+  <w:abstractNum w:abstractNumId="6" w15:restartNumberingAfterBreak="0">
+    <w:nsid w:val="48B64486"/>
+    <w:multiLevelType w:val="multilevel"/>
+    <w:tmpl w:val="2DC89FB6"/>
+    <w:lvl w:ilvl="0">
+      <w:start w:val="1"/>
+      <w:numFmt w:val="decimal"/>
+      <w:lvlText w:val="%1."/>
+      <w:lvlJc w:val="left"/>
+      <w:pPr>
+        <w:tabs>
+          <w:tab w:val="num" w:pos="720"/>
+        </w:tabs>
+        <w:ind w:left="720" w:hanging="360"/>
+      </w:pPr>
+    </w:lvl>
+    <w:lvl w:ilvl="1" w:tentative="1">
+      <w:start w:val="1"/>
+      <w:numFmt w:val="decimal"/>
+      <w:lvlText w:val="%2."/>
+      <w:lvlJc w:val="left"/>
+      <w:pPr>
+        <w:tabs>
+          <w:tab w:val="num" w:pos="1440"/>
+        </w:tabs>
+        <w:ind w:left="1440" w:hanging="360"/>
+      </w:pPr>
+    </w:lvl>
+    <w:lvl w:ilvl="2" w:tentative="1">
+      <w:start w:val="1"/>
+      <w:numFmt w:val="decimal"/>
+      <w:lvlText w:val="%3."/>
+      <w:lvlJc w:val="left"/>
+      <w:pPr>
+        <w:tabs>
+          <w:tab w:val="num" w:pos="2160"/>
+        </w:tabs>
+        <w:ind w:left="2160" w:hanging="360"/>
+      </w:pPr>
+    </w:lvl>
+    <w:lvl w:ilvl="3" w:tentative="1">
+      <w:start w:val="1"/>
+      <w:numFmt w:val="decimal"/>
+      <w:lvlText w:val="%4."/>
+      <w:lvlJc w:val="left"/>
+      <w:pPr>
+        <w:tabs>
+          <w:tab w:val="num" w:pos="2880"/>
+        </w:tabs>
+        <w:ind w:left="2880" w:hanging="360"/>
+      </w:pPr>
+    </w:lvl>
+    <w:lvl w:ilvl="4" w:tentative="1">
+      <w:start w:val="1"/>
+      <w:numFmt w:val="decimal"/>
+      <w:lvlText w:val="%5."/>
+      <w:lvlJc w:val="left"/>
+      <w:pPr>
+        <w:tabs>
+          <w:tab w:val="num" w:pos="3600"/>
+        </w:tabs>
+        <w:ind w:left="3600" w:hanging="360"/>
+      </w:pPr>
+    </w:lvl>
+    <w:lvl w:ilvl="5" w:tentative="1">
+      <w:start w:val="1"/>
+      <w:numFmt w:val="decimal"/>
+      <w:lvlText w:val="%6."/>
+      <w:lvlJc w:val="left"/>
+      <w:pPr>
+        <w:tabs>
+          <w:tab w:val="num" w:pos="4320"/>
+        </w:tabs>
+        <w:ind w:left="4320" w:hanging="360"/>
+      </w:pPr>
+    </w:lvl>
+    <w:lvl w:ilvl="6" w:tentative="1">
+      <w:start w:val="1"/>
+      <w:numFmt w:val="decimal"/>
+      <w:lvlText w:val="%7."/>
+      <w:lvlJc w:val="left"/>
+      <w:pPr>
+        <w:tabs>
+          <w:tab w:val="num" w:pos="5040"/>
+        </w:tabs>
+        <w:ind w:left="5040" w:hanging="360"/>
+      </w:pPr>
+    </w:lvl>
+    <w:lvl w:ilvl="7" w:tentative="1">
+      <w:start w:val="1"/>
+      <w:numFmt w:val="decimal"/>
+      <w:lvlText w:val="%8."/>
+      <w:lvlJc w:val="left"/>
+      <w:pPr>
+        <w:tabs>
+          <w:tab w:val="num" w:pos="5760"/>
+        </w:tabs>
+        <w:ind w:left="5760" w:hanging="360"/>
+      </w:pPr>
+    </w:lvl>
+    <w:lvl w:ilvl="8" w:tentative="1">
+      <w:start w:val="1"/>
+      <w:numFmt w:val="decimal"/>
+      <w:lvlText w:val="%9."/>
+      <w:lvlJc w:val="left"/>
+      <w:pPr>
+        <w:tabs>
+          <w:tab w:val="num" w:pos="6480"/>
+        </w:tabs>
+        <w:ind w:left="6480" w:hanging="360"/>
+      </w:pPr>
+    </w:lvl>
+  </w:abstractNum>
+  <w:abstractNum w:abstractNumId="7" w15:restartNumberingAfterBreak="0">
+    <w:nsid w:val="5DE71FA5"/>
+    <w:multiLevelType w:val="hybridMultilevel"/>
+    <w:tmpl w:val="F602337A"/>
+    <w:lvl w:ilvl="0" w:tplc="0C0A000F">
+      <w:start w:val="4"/>
+      <w:numFmt w:val="decimal"/>
+      <w:lvlText w:val="%1."/>
+      <w:lvlJc w:val="left"/>
+      <w:pPr>
+        <w:ind w:left="720" w:hanging="360"/>
+      </w:pPr>
+      <w:rPr>
+        <w:rFonts w:hint="default"/>
+      </w:rPr>
+    </w:lvl>
+    <w:lvl w:ilvl="1" w:tplc="0C0A0019" w:tentative="1">
+      <w:start w:val="1"/>
+      <w:numFmt w:val="lowerLetter"/>
+      <w:lvlText w:val="%2."/>
+      <w:lvlJc w:val="left"/>
+      <w:pPr>
+        <w:ind w:left="1440" w:hanging="360"/>
+      </w:pPr>
+    </w:lvl>
+    <w:lvl w:ilvl="2" w:tplc="0C0A001B" w:tentative="1">
+      <w:start w:val="1"/>
+      <w:numFmt w:val="lowerRoman"/>
+      <w:lvlText w:val="%3."/>
+      <w:lvlJc w:val="right"/>
+      <w:pPr>
+        <w:ind w:left="2160" w:hanging="180"/>
+      </w:pPr>
+    </w:lvl>
+    <w:lvl w:ilvl="3" w:tplc="0C0A000F" w:tentative="1">
+      <w:start w:val="1"/>
+      <w:numFmt w:val="decimal"/>
+      <w:lvlText w:val="%4."/>
+      <w:lvlJc w:val="left"/>
+      <w:pPr>
+        <w:ind w:left="2880" w:hanging="360"/>
+      </w:pPr>
+    </w:lvl>
+    <w:lvl w:ilvl="4" w:tplc="0C0A0019" w:tentative="1">
+      <w:start w:val="1"/>
+      <w:numFmt w:val="lowerLetter"/>
+      <w:lvlText w:val="%5."/>
+      <w:lvlJc w:val="left"/>
+      <w:pPr>
+        <w:ind w:left="3600" w:hanging="360"/>
+      </w:pPr>
+    </w:lvl>
+    <w:lvl w:ilvl="5" w:tplc="0C0A001B" w:tentative="1">
+      <w:start w:val="1"/>
+      <w:numFmt w:val="lowerRoman"/>
+      <w:lvlText w:val="%6."/>
+      <w:lvlJc w:val="right"/>
+      <w:pPr>
+        <w:ind w:left="4320" w:hanging="180"/>
+      </w:pPr>
+    </w:lvl>
+    <w:lvl w:ilvl="6" w:tplc="0C0A000F" w:tentative="1">
+      <w:start w:val="1"/>
+      <w:numFmt w:val="decimal"/>
+      <w:lvlText w:val="%7."/>
+      <w:lvlJc w:val="left"/>
+      <w:pPr>
+        <w:ind w:left="5040" w:hanging="360"/>
+      </w:pPr>
+    </w:lvl>
+    <w:lvl w:ilvl="7" w:tplc="0C0A0019" w:tentative="1">
+      <w:start w:val="1"/>
+      <w:numFmt w:val="lowerLetter"/>
+      <w:lvlText w:val="%8."/>
+      <w:lvlJc w:val="left"/>
+      <w:pPr>
+        <w:ind w:left="5760" w:hanging="360"/>
+      </w:pPr>
+    </w:lvl>
+    <w:lvl w:ilvl="8" w:tplc="0C0A001B" w:tentative="1">
+      <w:start w:val="1"/>
+      <w:numFmt w:val="lowerRoman"/>
+      <w:lvlText w:val="%9."/>
+      <w:lvlJc w:val="right"/>
+      <w:pPr>
+        <w:ind w:left="6480" w:hanging="180"/>
+      </w:pPr>
+    </w:lvl>
+  </w:abstractNum>
+  <w:abstractNum w:abstractNumId="8" w15:restartNumberingAfterBreak="0">
+    <w:nsid w:val="66202EB1"/>
+    <w:multiLevelType w:val="hybridMultilevel"/>
+    <w:tmpl w:val="8F60CE30"/>
+    <w:lvl w:ilvl="0" w:tplc="0C0A000F">
+      <w:start w:val="8"/>
+      <w:numFmt w:val="decimal"/>
+      <w:lvlText w:val="%1."/>
+      <w:lvlJc w:val="left"/>
+      <w:pPr>
+        <w:ind w:left="720" w:hanging="360"/>
+      </w:pPr>
+      <w:rPr>
+        <w:rFonts w:hint="default"/>
+      </w:rPr>
+    </w:lvl>
+    <w:lvl w:ilvl="1" w:tplc="0C0A0019" w:tentative="1">
+      <w:start w:val="1"/>
+      <w:numFmt w:val="lowerLetter"/>
+      <w:lvlText w:val="%2."/>
+      <w:lvlJc w:val="left"/>
+      <w:pPr>
+        <w:ind w:left="1440" w:hanging="360"/>
+      </w:pPr>
+    </w:lvl>
+    <w:lvl w:ilvl="2" w:tplc="0C0A001B" w:tentative="1">
+      <w:start w:val="1"/>
+      <w:numFmt w:val="lowerRoman"/>
+      <w:lvlText w:val="%3."/>
+      <w:lvlJc w:val="right"/>
+      <w:pPr>
+        <w:ind w:left="2160" w:hanging="180"/>
+      </w:pPr>
+    </w:lvl>
+    <w:lvl w:ilvl="3" w:tplc="0C0A000F" w:tentative="1">
+      <w:start w:val="1"/>
+      <w:numFmt w:val="decimal"/>
+      <w:lvlText w:val="%4."/>
+      <w:lvlJc w:val="left"/>
+      <w:pPr>
+        <w:ind w:left="2880" w:hanging="360"/>
+      </w:pPr>
+    </w:lvl>
+    <w:lvl w:ilvl="4" w:tplc="0C0A0019" w:tentative="1">
+      <w:start w:val="1"/>
+      <w:numFmt w:val="lowerLetter"/>
+      <w:lvlText w:val="%5."/>
+      <w:lvlJc w:val="left"/>
+      <w:pPr>
+        <w:ind w:left="3600" w:hanging="360"/>
+      </w:pPr>
+    </w:lvl>
+    <w:lvl w:ilvl="5" w:tplc="0C0A001B" w:tentative="1">
+      <w:start w:val="1"/>
+      <w:numFmt w:val="lowerRoman"/>
+      <w:lvlText w:val="%6."/>
+      <w:lvlJc w:val="right"/>
+      <w:pPr>
+        <w:ind w:left="4320" w:hanging="180"/>
+      </w:pPr>
+    </w:lvl>
+    <w:lvl w:ilvl="6" w:tplc="0C0A000F" w:tentative="1">
+      <w:start w:val="1"/>
+      <w:numFmt w:val="decimal"/>
+      <w:lvlText w:val="%7."/>
+      <w:lvlJc w:val="left"/>
+      <w:pPr>
+        <w:ind w:left="5040" w:hanging="360"/>
+      </w:pPr>
+    </w:lvl>
+    <w:lvl w:ilvl="7" w:tplc="0C0A0019" w:tentative="1">
+      <w:start w:val="1"/>
+      <w:numFmt w:val="lowerLetter"/>
+      <w:lvlText w:val="%8."/>
+      <w:lvlJc w:val="left"/>
+      <w:pPr>
+        <w:ind w:left="5760" w:hanging="360"/>
+      </w:pPr>
+    </w:lvl>
+    <w:lvl w:ilvl="8" w:tplc="0C0A001B" w:tentative="1">
+      <w:start w:val="1"/>
+      <w:numFmt w:val="lowerRoman"/>
+      <w:lvlText w:val="%9."/>
+      <w:lvlJc w:val="right"/>
+      <w:pPr>
+        <w:ind w:left="6480" w:hanging="180"/>
+      </w:pPr>
+    </w:lvl>
+  </w:abstractNum>
   <w:num w:numId="1" w16cid:durableId="1535725706">
+    <w:abstractNumId w:val="2"/>
+  </w:num>
+  <w:num w:numId="2" w16cid:durableId="1140876215">
     <w:abstractNumId w:val="1"/>
   </w:num>
-  <w:num w:numId="2" w16cid:durableId="1140876215">
+  <w:num w:numId="3" w16cid:durableId="1819951600">
+    <w:abstractNumId w:val="5"/>
+  </w:num>
+  <w:num w:numId="4" w16cid:durableId="1069838588">
+    <w:abstractNumId w:val="6"/>
+  </w:num>
+  <w:num w:numId="5" w16cid:durableId="1703481347">
+    <w:abstractNumId w:val="7"/>
+  </w:num>
+  <w:num w:numId="6" w16cid:durableId="1538736246">
+    <w:abstractNumId w:val="4"/>
+  </w:num>
+  <w:num w:numId="7" w16cid:durableId="521014873">
+    <w:abstractNumId w:val="3"/>
+  </w:num>
+  <w:num w:numId="8" w16cid:durableId="1981617924">
     <w:abstractNumId w:val="0"/>
   </w:num>
-  <w:num w:numId="3" w16cid:durableId="1819951600">
-    <w:abstractNumId w:val="2"/>
+  <w:num w:numId="9" w16cid:durableId="1674450533">
+    <w:abstractNumId w:val="8"/>
   </w:num>
 </w:numbering>
 </file>

</xml_diff>